<commit_message>
Actualised test scenario by test reproduction steps
</commit_message>
<xml_diff>
--- a/PlanTestow.docx
+++ b/PlanTestow.docx
@@ -478,7 +478,25 @@
           <w:szCs w:val="20"/>
           <w:lang w:val="pl-PL"/>
         </w:rPr>
-        <w:t xml:space="preserve">umeracja testów, objaśnienie co sprawdzają oraz jakie są ich kryteria przejścia, znajdują się w pliku </w:t>
+        <w:t>umeracja testów, objaśnienie co sprawdzają oraz jakie są ich kryteria przejścia</w:t>
+      </w:r>
+      <w:r>
+        <w:rPr>
+          <w:rFonts w:ascii="Arial" w:hAnsi="Arial" w:cs="Arial"/>
+          <w:sz w:val="20"/>
+          <w:szCs w:val="20"/>
+          <w:lang w:val="pl-PL"/>
+        </w:rPr>
+        <w:t xml:space="preserve"> wraz ze sposobem replikacji przypadków</w:t>
+      </w:r>
+      <w:r>
+        <w:rPr>
+          <w:rFonts w:ascii="Arial" w:hAnsi="Arial" w:cs="Arial"/>
+          <w:sz w:val="20"/>
+          <w:szCs w:val="20"/>
+          <w:lang w:val="pl-PL"/>
+        </w:rPr>
+        <w:t xml:space="preserve">, znajdują się w pliku </w:t>
       </w:r>
       <w:r>
         <w:rPr>

</xml_diff>